<commit_message>
commit antes de aplicar cambios de gitignore
</commit_message>
<xml_diff>
--- a/Informe_1.docx
+++ b/Informe_1.docx
@@ -558,7 +558,10 @@
         <w:t>atributos</w:t>
       </w:r>
       <w:r>
-        <w:t xml:space="preserve"> serán modificados conforme se vayan lanzando las reglas de Drools.</w:t>
+        <w:t xml:space="preserve"> serán modificados conforme se vayan lanzando las reglas de Drools</w:t>
+      </w:r>
+      <w:r>
+        <w:t>, atendiendo al pertinente estudio de posibles síntomas y enferemedades.</w:t>
       </w:r>
     </w:p>
     <w:p/>

</xml_diff>

<commit_message>
nuevos cambios en el .gitignore
</commit_message>
<xml_diff>
--- a/Informe_1.docx
+++ b/Informe_1.docx
@@ -100,7 +100,15 @@
         <w:pStyle w:val="Subttulo"/>
       </w:pPr>
       <w:r>
-        <w:t>Juan Rondán Ramos (j.rondanramos@um.es)</w:t>
+        <w:t xml:space="preserve">Juan </w:t>
+      </w:r>
+      <w:proofErr w:type="spellStart"/>
+      <w:r>
+        <w:t>Rondán</w:t>
+      </w:r>
+      <w:proofErr w:type="spellEnd"/>
+      <w:r>
+        <w:t xml:space="preserve"> Ramos (j.rondanramos@um.es)</w:t>
       </w:r>
     </w:p>
     <w:p>
@@ -157,7 +165,27 @@
     </w:p>
     <w:p>
       <w:r>
-        <w:t>Dentro de este alcance se abarcará: los conceptos del ECG, como los diferentes tipos de ondas, de intervalos, complejos, relaciones… Así como conceptos de ritmo cardiaco, ciclos y picos máximos. Por otro lado, se determinan las patologías específicas, donde únicamente se modelarán las patologías propuestas específicamente para esta práctica. Queda excluido cualquier otro aparato o prueba médica, enfermedades no propuestas, posibles historiales médicos de un paciente y cualquier otra información clínica adicional.</w:t>
+        <w:t xml:space="preserve">Dentro de este alcance se abarcará: los conceptos del ECG, como los diferentes </w:t>
+      </w:r>
+      <w:r>
+        <w:rPr>
+          <w:b/>
+          <w:bCs/>
+        </w:rPr>
+        <w:t>tipos de ondas, de intervalos, complejos, relaciones</w:t>
+      </w:r>
+      <w:r>
+        <w:t xml:space="preserve">… Así como conceptos de </w:t>
+      </w:r>
+      <w:r>
+        <w:rPr>
+          <w:b/>
+          <w:bCs/>
+        </w:rPr>
+        <w:t>ritmo cardiaco, ciclos y picos máximos</w:t>
+      </w:r>
+      <w:r>
+        <w:t>. Por otro lado, se determinan las patologías específicas, donde únicamente se modelarán las patologías propuestas específicamente para esta práctica. Queda excluido cualquier otro aparato o prueba médica, enfermedades no propuestas, posibles historiales médicos de un paciente y cualquier otra información clínica adicional.</w:t>
       </w:r>
     </w:p>
     <w:p>
@@ -263,95 +291,152 @@
       </w:r>
       <w:r>
         <w:rPr>
+          <w:b/>
+          <w:bCs/>
+        </w:rPr>
+        <w:t>Onda y Resultado</w:t>
+      </w:r>
+      <w:r>
+        <w:t xml:space="preserve">. También en un principio, se consideró la opción de que estas fueran clases abstractas, de las que heredarían otras Clases como </w:t>
+      </w:r>
+      <w:proofErr w:type="spellStart"/>
+      <w:r>
+        <w:rPr>
+          <w:b/>
+          <w:bCs/>
+        </w:rPr>
+        <w:t>OndaP</w:t>
+      </w:r>
+      <w:proofErr w:type="spellEnd"/>
+      <w:r>
+        <w:rPr>
           <w:i/>
           <w:iCs/>
         </w:rPr>
-        <w:t>Onda</w:t>
-      </w:r>
-      <w:r>
-        <w:t xml:space="preserve"> y </w:t>
-      </w:r>
+        <w:t xml:space="preserve">, </w:t>
+      </w:r>
+      <w:proofErr w:type="spellStart"/>
+      <w:r>
+        <w:rPr>
+          <w:b/>
+          <w:bCs/>
+        </w:rPr>
+        <w:t>OndaQ</w:t>
+      </w:r>
+      <w:proofErr w:type="spellEnd"/>
       <w:r>
         <w:rPr>
           <w:i/>
           <w:iCs/>
         </w:rPr>
-        <w:t>Resultado</w:t>
-      </w:r>
-      <w:r>
-        <w:t xml:space="preserve">. También en un principio, se consideró la opción de que estas fueran clases abstractas, de las que heredarían otras Clases como </w:t>
+        <w:t xml:space="preserve">… </w:t>
+      </w:r>
+      <w:r>
+        <w:t xml:space="preserve">o </w:t>
+      </w:r>
+      <w:r>
+        <w:rPr>
+          <w:b/>
+          <w:iCs/>
+        </w:rPr>
+        <w:t>Bradicardia</w:t>
       </w:r>
       <w:r>
         <w:rPr>
           <w:i/>
           <w:iCs/>
         </w:rPr>
-        <w:t xml:space="preserve">OndaP, OndaQ… </w:t>
-      </w:r>
-      <w:r>
-        <w:t xml:space="preserve">o </w:t>
+        <w:t xml:space="preserve">, </w:t>
+      </w:r>
+      <w:r>
+        <w:rPr>
+          <w:b/>
+          <w:iCs/>
+        </w:rPr>
+        <w:t>Taquicardia</w:t>
       </w:r>
       <w:r>
         <w:rPr>
           <w:i/>
           <w:iCs/>
         </w:rPr>
-        <w:t>Bradicardia, Taquicardia…</w:t>
+        <w:t>…</w:t>
       </w:r>
       <w:r>
         <w:t xml:space="preserve"> Sin embargo, para evitar una creación de clases que se consideró innecesaria, se optó por resolver ambos casos con dos enumerados diferentes. El primero es </w:t>
+      </w:r>
+      <w:proofErr w:type="spellStart"/>
+      <w:r>
+        <w:rPr>
+          <w:b/>
+          <w:iCs/>
+        </w:rPr>
+        <w:t>Tipos_Ondas</w:t>
+      </w:r>
+      <w:proofErr w:type="spellEnd"/>
+      <w:r>
+        <w:t xml:space="preserve">, dónde únicamente se </w:t>
+      </w:r>
+      <w:r>
+        <w:t>permiten los posibles tipos de ondas (</w:t>
+      </w:r>
+      <w:r>
+        <w:rPr>
+          <w:b/>
+          <w:bCs/>
+        </w:rPr>
+        <w:t>P/Q/R/S/T</w:t>
+      </w:r>
+      <w:r>
+        <w:t>)</w:t>
+      </w:r>
+      <w:r>
+        <w:t xml:space="preserve">. El segundo </w:t>
+      </w:r>
+      <w:r>
+        <w:t xml:space="preserve">es </w:t>
+      </w:r>
+      <w:r>
+        <w:rPr>
+          <w:b/>
+          <w:iCs/>
+        </w:rPr>
+        <w:t>Enfermedades</w:t>
+      </w:r>
+      <w:r>
+        <w:t>, donde se hace algo parecido, incluyendo únicamente las posibles enfermedades a diagnosticar (TAQUICARDIA, BRADICARDIA, HIPOCALCEMIA, HIPOPOTASEMIA, INFARTO_AGUDO_DE_MIOCARDIO, CONTRACCIÓN_VENTRICULAR_PREMATURA, ISQUEMIA_CORONARIA). De este modo, se ideó gestionar el tipo de onda y de enfermedad, desde un atributo dentro de esa misma clase, acotado por el mismo enumerado.</w:t>
+      </w:r>
+    </w:p>
+    <w:p>
+      <w:r>
+        <w:t xml:space="preserve">En el transcurso de la práctica, a la hora de crear reglas para el diagnóstico de enfermedades donde fuera necesario utilizar un intervalo concreto, quedó en evidencia la falta de recursos que se tenía en el sistema. Es por ello que se optó por añadir una nueva clase: </w:t>
+      </w:r>
+      <w:r>
+        <w:rPr>
+          <w:b/>
+          <w:bCs/>
+        </w:rPr>
+        <w:t>Intervalo</w:t>
       </w:r>
       <w:r>
         <w:rPr>
           <w:i/>
           <w:iCs/>
         </w:rPr>
-        <w:t>Tipos_Ondas</w:t>
-      </w:r>
-      <w:r>
-        <w:t xml:space="preserve">, dónde únicamente se </w:t>
-      </w:r>
-      <w:r>
-        <w:t>permiten los posibles tipos de ondas (P/Q/R/S/T)</w:t>
-      </w:r>
-      <w:r>
-        <w:t xml:space="preserve">. El segundo </w:t>
-      </w:r>
-      <w:r>
-        <w:t xml:space="preserve">es </w:t>
-      </w:r>
-      <w:r>
-        <w:rPr>
-          <w:i/>
-          <w:iCs/>
-        </w:rPr>
-        <w:t>Enfermedades</w:t>
-      </w:r>
-      <w:r>
-        <w:t>, donde se hace algo parecido, incluyendo únicamente las posibles enfermedades a diagnosticar (TAQUICARDIA, BRADICARDIA, HIPOCALCEMIA, HIPOPOTASEMIA, INFARTO_AGUDO_DE_MIOCARDIO, CONTRACCIÓN_VENTRICULAR_PREMATURA, ISQUEMIA_CORONARIA). De este modo, se ideó gestionar el tipo de onda y de enfermedad, desde un atributo dentro de esa misma clase, acotado por el mismo enumerado.</w:t>
-      </w:r>
-    </w:p>
-    <w:p>
-      <w:r>
-        <w:t xml:space="preserve">En el transcurso de la práctica, a la hora de crear reglas para el diagnóstico de enfermedades donde fuera necesario utilizar un intervalo concreto, quedó en evidencia la falta de recursos que se tenía en el sistema. Es por ello que se optó por añadir una nueva clase: </w:t>
-      </w:r>
-      <w:r>
-        <w:rPr>
-          <w:i/>
-          <w:iCs/>
-        </w:rPr>
-        <w:t>Intervalo.</w:t>
+        <w:t>.</w:t>
       </w:r>
       <w:r>
         <w:t xml:space="preserve"> En esta clase no se ha definido un enumerado para acotar los tipos de segmentos a tratar, ya que, el análisis de los mismos es tan complejo que se habría tenido que modificar el enumerado en más de una ocasión. A esto se le suma otra clase, </w:t>
       </w:r>
-      <w:r>
-        <w:rPr>
-          <w:i/>
-          <w:iCs/>
+      <w:proofErr w:type="spellStart"/>
+      <w:r>
+        <w:rPr>
+          <w:b/>
+          <w:bCs/>
         </w:rPr>
         <w:t>ContadorCiclos</w:t>
       </w:r>
+      <w:proofErr w:type="spellEnd"/>
       <w:r>
         <w:t>, que, principalmente ha ayudado a identificar ondas que se encuentren en el mismo ciclo, para que los intervalos solo puedan ser tratados con ondas de diferentes tipos y del mismo ciclo.</w:t>
       </w:r>
@@ -378,58 +463,192 @@
     </w:p>
     <w:p>
       <w:r>
-        <w:t>Clase Onda: Se añaden los atributos: tipo de onda</w:t>
-      </w:r>
-      <w:r>
-        <w:t xml:space="preserve"> (Tipos_Ondas)</w:t>
-      </w:r>
-      <w:r>
-        <w:t>, inicio</w:t>
-      </w:r>
-      <w:r>
-        <w:t xml:space="preserve"> (float)</w:t>
-      </w:r>
-      <w:r>
-        <w:t>, fin</w:t>
-      </w:r>
-      <w:r>
-        <w:t xml:space="preserve"> (float)</w:t>
-      </w:r>
-      <w:r>
-        <w:t>, pico</w:t>
+        <w:t xml:space="preserve">Clase </w:t>
+      </w:r>
+      <w:r>
+        <w:rPr>
+          <w:b/>
+          <w:bCs/>
+        </w:rPr>
+        <w:t>Onda</w:t>
+      </w:r>
+      <w:r>
+        <w:t xml:space="preserve">: Se añaden los atributos: </w:t>
+      </w:r>
+      <w:r>
+        <w:rPr>
+          <w:b/>
+          <w:bCs/>
+        </w:rPr>
+        <w:t>tipo de onda</w:t>
+      </w:r>
+      <w:r>
+        <w:t xml:space="preserve"> (</w:t>
+      </w:r>
+      <w:proofErr w:type="spellStart"/>
+      <w:r>
+        <w:t>Tipos_Ondas</w:t>
+      </w:r>
+      <w:proofErr w:type="spellEnd"/>
+      <w:r>
+        <w:t>)</w:t>
+      </w:r>
+      <w:r>
+        <w:t xml:space="preserve">, </w:t>
+      </w:r>
+      <w:r>
+        <w:rPr>
+          <w:b/>
+          <w:bCs/>
+        </w:rPr>
+        <w:t>inicio</w:t>
+      </w:r>
+      <w:r>
+        <w:t xml:space="preserve"> (</w:t>
+      </w:r>
+      <w:proofErr w:type="spellStart"/>
+      <w:r>
+        <w:t>float</w:t>
+      </w:r>
+      <w:proofErr w:type="spellEnd"/>
+      <w:r>
+        <w:t>)</w:t>
+      </w:r>
+      <w:r>
+        <w:t xml:space="preserve">, </w:t>
+      </w:r>
+      <w:r>
+        <w:rPr>
+          <w:b/>
+          <w:bCs/>
+        </w:rPr>
+        <w:t>fin</w:t>
+      </w:r>
+      <w:r>
+        <w:t xml:space="preserve"> (</w:t>
+      </w:r>
+      <w:proofErr w:type="spellStart"/>
+      <w:r>
+        <w:t>float</w:t>
+      </w:r>
+      <w:proofErr w:type="spellEnd"/>
+      <w:r>
+        <w:t>)</w:t>
+      </w:r>
+      <w:r>
+        <w:t xml:space="preserve">, </w:t>
+      </w:r>
+      <w:r>
+        <w:rPr>
+          <w:b/>
+          <w:bCs/>
+        </w:rPr>
+        <w:t>pico</w:t>
       </w:r>
       <w:r>
         <w:t xml:space="preserve"> </w:t>
       </w:r>
       <w:r>
+        <w:rPr>
+          <w:b/>
+          <w:bCs/>
+        </w:rPr>
         <w:t>máximo</w:t>
       </w:r>
       <w:r>
-        <w:t xml:space="preserve"> (float)</w:t>
+        <w:t xml:space="preserve"> (</w:t>
+      </w:r>
+      <w:proofErr w:type="spellStart"/>
+      <w:r>
+        <w:t>float</w:t>
+      </w:r>
+      <w:proofErr w:type="spellEnd"/>
+      <w:r>
+        <w:t>)</w:t>
       </w:r>
       <w:r>
         <w:t>,</w:t>
       </w:r>
       <w:r>
-        <w:t xml:space="preserve"> duración</w:t>
-      </w:r>
-      <w:r>
-        <w:t xml:space="preserve"> (float)</w:t>
-      </w:r>
-      <w:r>
-        <w:t xml:space="preserve"> y ciclo</w:t>
-      </w:r>
-      <w:r>
-        <w:t xml:space="preserve"> (int)</w:t>
-      </w:r>
-      <w:r>
-        <w:t xml:space="preserve">. El atributo duración, es un atributo calculado a partir de la diferencia entre fin e inicio. </w:t>
-      </w:r>
-      <w:r>
-        <w:t xml:space="preserve">El atributo ciclo indicará el ciclo al que pertenece la onda. </w:t>
-      </w:r>
-      <w:r>
-        <w:t>El resto de atributos son extraídos directamente del fichero de entrada</w:t>
+        <w:t xml:space="preserve"> </w:t>
+      </w:r>
+      <w:r>
+        <w:rPr>
+          <w:b/>
+          <w:bCs/>
+        </w:rPr>
+        <w:t>duración</w:t>
+      </w:r>
+      <w:r>
+        <w:t xml:space="preserve"> (</w:t>
+      </w:r>
+      <w:proofErr w:type="spellStart"/>
+      <w:r>
+        <w:t>float</w:t>
+      </w:r>
+      <w:proofErr w:type="spellEnd"/>
+      <w:r>
+        <w:t>)</w:t>
+      </w:r>
+      <w:r>
+        <w:t xml:space="preserve"> y </w:t>
+      </w:r>
+      <w:r>
+        <w:rPr>
+          <w:b/>
+          <w:bCs/>
+        </w:rPr>
+        <w:t>ciclo</w:t>
+      </w:r>
+      <w:r>
+        <w:t xml:space="preserve"> (</w:t>
+      </w:r>
+      <w:proofErr w:type="spellStart"/>
+      <w:r>
+        <w:t>int</w:t>
+      </w:r>
+      <w:proofErr w:type="spellEnd"/>
+      <w:r>
+        <w:t>)</w:t>
+      </w:r>
+      <w:r>
+        <w:t xml:space="preserve">. El atributo </w:t>
+      </w:r>
+      <w:r>
+        <w:rPr>
+          <w:b/>
+          <w:bCs/>
+        </w:rPr>
+        <w:t>duración</w:t>
+      </w:r>
+      <w:r>
+        <w:t xml:space="preserve">, es un atributo calculado a partir de la diferencia entre fin e inicio. </w:t>
+      </w:r>
+      <w:r>
+        <w:t xml:space="preserve">El atributo </w:t>
+      </w:r>
+      <w:r>
+        <w:rPr>
+          <w:b/>
+          <w:bCs/>
+        </w:rPr>
+        <w:t>ciclo</w:t>
+      </w:r>
+      <w:r>
+        <w:t xml:space="preserve"> indicará el ciclo al que pertenece la onda. </w:t>
+      </w:r>
+      <w:r>
+        <w:t xml:space="preserve">El </w:t>
+      </w:r>
+      <w:r>
+        <w:rPr>
+          <w:b/>
+          <w:bCs/>
+        </w:rPr>
+        <w:t>resto de atributos</w:t>
+      </w:r>
+      <w:r>
+        <w:t xml:space="preserve"> son extraídos directamente del fichero de entrada</w:t>
       </w:r>
       <w:r>
         <w:t xml:space="preserve"> y serán necesarios para realizar diversos cálculos.</w:t>
@@ -437,22 +656,75 @@
     </w:p>
     <w:p>
       <w:r>
-        <w:t>Clase Resultado: Se añaden los atributos: número de ciclos,</w:t>
-      </w:r>
-      <w:r>
-        <w:t xml:space="preserve"> (float)</w:t>
-      </w:r>
-      <w:r>
-        <w:t xml:space="preserve"> ritmo cardiaco</w:t>
-      </w:r>
-      <w:r>
-        <w:t xml:space="preserve"> (float)</w:t>
+        <w:t xml:space="preserve">Clase </w:t>
+      </w:r>
+      <w:r>
+        <w:rPr>
+          <w:b/>
+          <w:bCs/>
+        </w:rPr>
+        <w:t>Resultado</w:t>
+      </w:r>
+      <w:r>
+        <w:t xml:space="preserve">: Se añaden los atributos: </w:t>
+      </w:r>
+      <w:r>
+        <w:rPr>
+          <w:b/>
+          <w:bCs/>
+        </w:rPr>
+        <w:t>número de ciclos</w:t>
+      </w:r>
+      <w:r>
+        <w:t>,</w:t>
+      </w:r>
+      <w:r>
+        <w:t xml:space="preserve"> (</w:t>
+      </w:r>
+      <w:proofErr w:type="spellStart"/>
+      <w:r>
+        <w:t>float</w:t>
+      </w:r>
+      <w:proofErr w:type="spellEnd"/>
+      <w:r>
+        <w:t>)</w:t>
+      </w:r>
+      <w:r>
+        <w:t xml:space="preserve"> </w:t>
+      </w:r>
+      <w:r>
+        <w:rPr>
+          <w:b/>
+          <w:bCs/>
+        </w:rPr>
+        <w:t>ritmo cardiaco</w:t>
+      </w:r>
+      <w:r>
+        <w:t xml:space="preserve"> (</w:t>
+      </w:r>
+      <w:proofErr w:type="spellStart"/>
+      <w:r>
+        <w:t>float</w:t>
+      </w:r>
+      <w:proofErr w:type="spellEnd"/>
+      <w:r>
+        <w:t>)</w:t>
       </w:r>
       <w:r>
         <w:t xml:space="preserve"> y una lista</w:t>
       </w:r>
       <w:r>
-        <w:t>, enfermedad,</w:t>
+        <w:t xml:space="preserve">, </w:t>
+      </w:r>
+      <w:r>
+        <w:rPr>
+          <w:b/>
+          <w:bCs/>
+        </w:rPr>
+        <w:t>enfermedad</w:t>
+      </w:r>
+      <w:r>
+        <w:t>,</w:t>
       </w:r>
       <w:r>
         <w:t xml:space="preserve"> con todas las enfermedades que se han detectado. Todo esto es lo necesario para ofrecer un diagnóstico completo.</w:t>
@@ -460,22 +732,77 @@
     </w:p>
     <w:p>
       <w:r>
-        <w:t>Clase Intervalo: Se añaden los atributos: tipo</w:t>
-      </w:r>
-      <w:r>
-        <w:t xml:space="preserve"> (string)</w:t>
-      </w:r>
-      <w:r>
-        <w:t>, duración</w:t>
-      </w:r>
-      <w:r>
-        <w:t xml:space="preserve"> (float)</w:t>
-      </w:r>
-      <w:r>
-        <w:t>, ciclo</w:t>
-      </w:r>
-      <w:r>
-        <w:t xml:space="preserve"> (int)</w:t>
+        <w:t xml:space="preserve">Clase </w:t>
+      </w:r>
+      <w:r>
+        <w:rPr>
+          <w:b/>
+          <w:bCs/>
+        </w:rPr>
+        <w:t>Intervalo</w:t>
+      </w:r>
+      <w:r>
+        <w:t xml:space="preserve">: Se añaden los atributos: </w:t>
+      </w:r>
+      <w:r>
+        <w:rPr>
+          <w:b/>
+          <w:bCs/>
+        </w:rPr>
+        <w:t>tipo</w:t>
+      </w:r>
+      <w:r>
+        <w:t xml:space="preserve"> (</w:t>
+      </w:r>
+      <w:proofErr w:type="spellStart"/>
+      <w:r>
+        <w:t>string</w:t>
+      </w:r>
+      <w:proofErr w:type="spellEnd"/>
+      <w:r>
+        <w:t>)</w:t>
+      </w:r>
+      <w:r>
+        <w:t xml:space="preserve">, </w:t>
+      </w:r>
+      <w:r>
+        <w:rPr>
+          <w:b/>
+          <w:bCs/>
+        </w:rPr>
+        <w:t>duración</w:t>
+      </w:r>
+      <w:r>
+        <w:t xml:space="preserve"> (</w:t>
+      </w:r>
+      <w:proofErr w:type="spellStart"/>
+      <w:r>
+        <w:t>float</w:t>
+      </w:r>
+      <w:proofErr w:type="spellEnd"/>
+      <w:r>
+        <w:t>)</w:t>
+      </w:r>
+      <w:r>
+        <w:t xml:space="preserve">, </w:t>
+      </w:r>
+      <w:r>
+        <w:rPr>
+          <w:b/>
+          <w:bCs/>
+        </w:rPr>
+        <w:t>ciclo</w:t>
+      </w:r>
+      <w:r>
+        <w:t xml:space="preserve"> (</w:t>
+      </w:r>
+      <w:proofErr w:type="spellStart"/>
+      <w:r>
+        <w:t>int</w:t>
+      </w:r>
+      <w:proofErr w:type="spellEnd"/>
+      <w:r>
+        <w:t>)</w:t>
       </w:r>
       <w:r>
         <w:t>. De esta forma se asegura que las ondas que componen un intervalo pertenecen al mismo ciclo.</w:t>
@@ -483,10 +810,55 @@
     </w:p>
     <w:p>
       <w:r>
-        <w:t>Clase Contador Ciclos: Se añade el atributo ciclo actual</w:t>
-      </w:r>
-      <w:r>
-        <w:t xml:space="preserve"> (int)</w:t>
+        <w:t xml:space="preserve">Clase </w:t>
+      </w:r>
+      <w:r>
+        <w:rPr>
+          <w:b/>
+          <w:bCs/>
+        </w:rPr>
+        <w:t>Contador</w:t>
+      </w:r>
+      <w:r>
+        <w:t xml:space="preserve"> </w:t>
+      </w:r>
+      <w:r>
+        <w:rPr>
+          <w:b/>
+          <w:bCs/>
+        </w:rPr>
+        <w:t>Ciclos</w:t>
+      </w:r>
+      <w:r>
+        <w:t xml:space="preserve">: Se añade el atributo </w:t>
+      </w:r>
+      <w:r>
+        <w:rPr>
+          <w:b/>
+          <w:bCs/>
+        </w:rPr>
+        <w:t>ciclo</w:t>
+      </w:r>
+      <w:r>
+        <w:t xml:space="preserve"> </w:t>
+      </w:r>
+      <w:r>
+        <w:rPr>
+          <w:b/>
+          <w:bCs/>
+        </w:rPr>
+        <w:t>actual</w:t>
+      </w:r>
+      <w:r>
+        <w:t xml:space="preserve"> (</w:t>
+      </w:r>
+      <w:proofErr w:type="spellStart"/>
+      <w:r>
+        <w:t>int</w:t>
+      </w:r>
+      <w:proofErr w:type="spellEnd"/>
+      <w:r>
+        <w:t>)</w:t>
       </w:r>
       <w:r>
         <w:t xml:space="preserve"> para poder asignar a cada onda su ciclo correspondiente.  </w:t>
@@ -499,18 +871,129 @@
     </w:p>
     <w:p>
       <w:r>
+        <w:rPr>
+          <w:b/>
+          <w:bCs/>
+        </w:rPr>
         <w:lastRenderedPageBreak/>
-        <w:t>Restricción 1: El valor fin de una Onda no puede ser anterior al inicio de esa misma Onda.</w:t>
-      </w:r>
-    </w:p>
-    <w:p>
-      <w:r>
-        <w:t>Restricción 2: El atributo duración, tanto de una Onda como de un Intervalo, no puede tener un valor negativo.</w:t>
-      </w:r>
-    </w:p>
-    <w:p>
-      <w:r>
-        <w:t xml:space="preserve">Restricción 3: El atributo ciclo, tanto de una Onda como de un Intervalo, nunca podrá ser superior al atributo número de ciclos de la clase Resultado. </w:t>
+        <w:t>Restricción 1</w:t>
+      </w:r>
+      <w:r>
+        <w:t xml:space="preserve">: El valor fin de una </w:t>
+      </w:r>
+      <w:r>
+        <w:rPr>
+          <w:b/>
+          <w:bCs/>
+        </w:rPr>
+        <w:t>Onda</w:t>
+      </w:r>
+      <w:r>
+        <w:t xml:space="preserve"> no puede ser anterior al inicio de esa misma </w:t>
+      </w:r>
+      <w:r>
+        <w:rPr>
+          <w:b/>
+          <w:bCs/>
+        </w:rPr>
+        <w:t>Onda</w:t>
+      </w:r>
+      <w:r>
+        <w:t>.</w:t>
+      </w:r>
+    </w:p>
+    <w:p>
+      <w:r>
+        <w:rPr>
+          <w:b/>
+          <w:bCs/>
+        </w:rPr>
+        <w:t>Restricción</w:t>
+      </w:r>
+      <w:r>
+        <w:t xml:space="preserve"> </w:t>
+      </w:r>
+      <w:r>
+        <w:rPr>
+          <w:b/>
+          <w:bCs/>
+        </w:rPr>
+        <w:t>2</w:t>
+      </w:r>
+      <w:r>
+        <w:t xml:space="preserve">: El atributo duración, tanto de una </w:t>
+      </w:r>
+      <w:r>
+        <w:rPr>
+          <w:b/>
+          <w:bCs/>
+        </w:rPr>
+        <w:t>Onda</w:t>
+      </w:r>
+      <w:r>
+        <w:t xml:space="preserve"> como de un </w:t>
+      </w:r>
+      <w:r>
+        <w:rPr>
+          <w:b/>
+          <w:bCs/>
+        </w:rPr>
+        <w:t>Intervalo</w:t>
+      </w:r>
+      <w:r>
+        <w:t>, no puede tener un valor negativo.</w:t>
+      </w:r>
+    </w:p>
+    <w:p>
+      <w:r>
+        <w:rPr>
+          <w:b/>
+          <w:bCs/>
+        </w:rPr>
+        <w:t>Restricción</w:t>
+      </w:r>
+      <w:r>
+        <w:t xml:space="preserve"> </w:t>
+      </w:r>
+      <w:r>
+        <w:rPr>
+          <w:b/>
+          <w:bCs/>
+        </w:rPr>
+        <w:t>3</w:t>
+      </w:r>
+      <w:r>
+        <w:t xml:space="preserve">: El atributo ciclo, tanto de una </w:t>
+      </w:r>
+      <w:r>
+        <w:rPr>
+          <w:b/>
+          <w:bCs/>
+        </w:rPr>
+        <w:t>Onda</w:t>
+      </w:r>
+      <w:r>
+        <w:t xml:space="preserve"> como de un </w:t>
+      </w:r>
+      <w:r>
+        <w:rPr>
+          <w:b/>
+          <w:bCs/>
+        </w:rPr>
+        <w:t>Intervalo</w:t>
+      </w:r>
+      <w:r>
+        <w:t xml:space="preserve">, nunca podrá ser superior al atributo número de ciclos de la clase </w:t>
+      </w:r>
+      <w:r>
+        <w:rPr>
+          <w:b/>
+          <w:bCs/>
+        </w:rPr>
+        <w:t>Resultado</w:t>
+      </w:r>
+      <w:r>
+        <w:t xml:space="preserve">. </w:t>
       </w:r>
     </w:p>
     <w:p>
@@ -529,39 +1012,110 @@
       <w:r>
         <w:t xml:space="preserve">Por otro lado, fuera de lo que a la ontología se refiere, se han creado dos clases para la lectura del fichero de los datos de entrada, así como para almacenar las ondas leídas. Estas clases son: </w:t>
       </w:r>
-      <w:r>
-        <w:rPr>
-          <w:i/>
-          <w:iCs/>
+      <w:proofErr w:type="spellStart"/>
+      <w:r>
+        <w:rPr>
+          <w:b/>
+          <w:bCs/>
         </w:rPr>
         <w:t>LectorECG</w:t>
       </w:r>
-      <w:r>
-        <w:t xml:space="preserve">, que con ayuda de expresiones regulares se consigue separar los diferentes datos (tipo de onda, incio, fin, pico), creando una instancia de Onda por cada línea leída, asignando cada grupo leído a su correspondiente atributo, y almacenándolas en una lista. Esta lista será utilizada para crear una instancia de otra clase </w:t>
-      </w:r>
-      <w:r>
-        <w:rPr>
-          <w:i/>
-          <w:iCs/>
+      <w:proofErr w:type="spellEnd"/>
+      <w:r>
+        <w:t>, que con ayuda de expresiones regulares se consigue separar los diferentes datos (</w:t>
+      </w:r>
+      <w:r>
+        <w:rPr>
+          <w:b/>
+          <w:bCs/>
+        </w:rPr>
+        <w:t xml:space="preserve">tipo de onda, </w:t>
+      </w:r>
+      <w:proofErr w:type="spellStart"/>
+      <w:r>
+        <w:rPr>
+          <w:b/>
+          <w:bCs/>
+        </w:rPr>
+        <w:t>incio</w:t>
+      </w:r>
+      <w:proofErr w:type="spellEnd"/>
+      <w:r>
+        <w:rPr>
+          <w:b/>
+          <w:bCs/>
+        </w:rPr>
+        <w:t>, fin, pico</w:t>
+      </w:r>
+      <w:r>
+        <w:t xml:space="preserve">), creando una instancia de </w:t>
+      </w:r>
+      <w:r>
+        <w:rPr>
+          <w:b/>
+          <w:bCs/>
+        </w:rPr>
+        <w:t>Onda</w:t>
+      </w:r>
+      <w:r>
+        <w:t xml:space="preserve"> por cada línea leída, asignando cada grupo leído a su correspondiente atributo, y almacenándolas en una lista. Esta lista será utilizada para crear una instancia de otra clase </w:t>
+      </w:r>
+      <w:proofErr w:type="spellStart"/>
+      <w:r>
+        <w:rPr>
+          <w:b/>
+          <w:bCs/>
         </w:rPr>
         <w:t>EntradaElectro</w:t>
       </w:r>
+      <w:proofErr w:type="spellEnd"/>
       <w:r>
         <w:t>, cuyo atributo es dicha lista con todas las Ondas leídas.</w:t>
       </w:r>
     </w:p>
     <w:p>
       <w:r>
-        <w:t xml:space="preserve">Además, en el main, se crea una instancia de: Resultado, Intervalo y Contador de Ciclos, cuyos </w:t>
+        <w:t xml:space="preserve">Además, en el </w:t>
+      </w:r>
+      <w:proofErr w:type="spellStart"/>
+      <w:r>
+        <w:t>main</w:t>
+      </w:r>
+      <w:proofErr w:type="spellEnd"/>
+      <w:r>
+        <w:t xml:space="preserve">, se crea una instancia de: </w:t>
+      </w:r>
+      <w:r>
+        <w:rPr>
+          <w:b/>
+          <w:bCs/>
+        </w:rPr>
+        <w:t>Resultado, Intervalo y Contador de Ciclos</w:t>
+      </w:r>
+      <w:r>
+        <w:t xml:space="preserve">, cuyos </w:t>
       </w:r>
       <w:r>
         <w:t>atributos</w:t>
       </w:r>
       <w:r>
-        <w:t xml:space="preserve"> serán modificados conforme se vayan lanzando las reglas de Drools</w:t>
-      </w:r>
-      <w:r>
-        <w:t>, atendiendo al pertinente estudio de posibles síntomas y enferemedades.</w:t>
+        <w:t xml:space="preserve"> serán modificados conforme se vayan lanzando las reglas de </w:t>
+      </w:r>
+      <w:proofErr w:type="spellStart"/>
+      <w:r>
+        <w:t>Drools</w:t>
+      </w:r>
+      <w:proofErr w:type="spellEnd"/>
+      <w:r>
+        <w:t xml:space="preserve">, atendiendo al pertinente estudio de posibles síntomas y </w:t>
+      </w:r>
+      <w:proofErr w:type="spellStart"/>
+      <w:r>
+        <w:t>enferemedades</w:t>
+      </w:r>
+      <w:proofErr w:type="spellEnd"/>
+      <w:r>
+        <w:t>.</w:t>
       </w:r>
     </w:p>
     <w:p/>

</xml_diff>